<commit_message>
avance de ingles ppantallazos
</commit_message>
<xml_diff>
--- a/English Amelia.docx
+++ b/English Amelia.docx
@@ -192,6 +192,220 @@
         </w:tc>
       </w:tr>
     </w:tbl>
+    <w:p/>
+    <w:p>
+      <w:hyperlink r:id="rId4" w:history="1">
+        <w:r>
+          <w:rPr>
+            <w:rStyle w:val="Hipervnculo"/>
+          </w:rPr>
+          <w:t>https://www.english-grammar.at/online_exercises/prefixes-suffixes/prefixes-suffixes-index.htm</w:t>
+        </w:r>
+      </w:hyperlink>
+    </w:p>
+    <w:p>
+      <w:r>
+        <w:t>ejercicio 1 -4-5</w:t>
+      </w:r>
+    </w:p>
+    <w:p>
+      <w:r>
+        <w:drawing>
+          <wp:inline distT="0" distB="0" distL="0" distR="0" wp14:anchorId="09CAB251" wp14:editId="42D5843E">
+            <wp:extent cx="5612130" cy="5379085"/>
+            <wp:effectExtent l="0" t="0" r="7620" b="0"/>
+            <wp:docPr id="1" name="Imagen 1"/>
+            <wp:cNvGraphicFramePr>
+              <a:graphicFrameLocks xmlns:a="http://schemas.openxmlformats.org/drawingml/2006/main" noChangeAspect="1"/>
+            </wp:cNvGraphicFramePr>
+            <a:graphic xmlns:a="http://schemas.openxmlformats.org/drawingml/2006/main">
+              <a:graphicData uri="http://schemas.openxmlformats.org/drawingml/2006/picture">
+                <pic:pic xmlns:pic="http://schemas.openxmlformats.org/drawingml/2006/picture">
+                  <pic:nvPicPr>
+                    <pic:cNvPr id="1" name=""/>
+                    <pic:cNvPicPr/>
+                  </pic:nvPicPr>
+                  <pic:blipFill>
+                    <a:blip r:embed="rId5"/>
+                    <a:stretch>
+                      <a:fillRect/>
+                    </a:stretch>
+                  </pic:blipFill>
+                  <pic:spPr>
+                    <a:xfrm>
+                      <a:off x="0" y="0"/>
+                      <a:ext cx="5612130" cy="5379085"/>
+                    </a:xfrm>
+                    <a:prstGeom prst="rect">
+                      <a:avLst/>
+                    </a:prstGeom>
+                  </pic:spPr>
+                </pic:pic>
+              </a:graphicData>
+            </a:graphic>
+          </wp:inline>
+        </w:drawing>
+      </w:r>
+    </w:p>
+    <w:p>
+      <w:r>
+        <w:lastRenderedPageBreak/>
+        <w:drawing>
+          <wp:inline distT="0" distB="0" distL="0" distR="0" wp14:anchorId="54BE58A7" wp14:editId="75C9CCCC">
+            <wp:extent cx="5612130" cy="3629025"/>
+            <wp:effectExtent l="0" t="0" r="7620" b="9525"/>
+            <wp:docPr id="2" name="Imagen 2"/>
+            <wp:cNvGraphicFramePr>
+              <a:graphicFrameLocks xmlns:a="http://schemas.openxmlformats.org/drawingml/2006/main" noChangeAspect="1"/>
+            </wp:cNvGraphicFramePr>
+            <a:graphic xmlns:a="http://schemas.openxmlformats.org/drawingml/2006/main">
+              <a:graphicData uri="http://schemas.openxmlformats.org/drawingml/2006/picture">
+                <pic:pic xmlns:pic="http://schemas.openxmlformats.org/drawingml/2006/picture">
+                  <pic:nvPicPr>
+                    <pic:cNvPr id="1" name=""/>
+                    <pic:cNvPicPr/>
+                  </pic:nvPicPr>
+                  <pic:blipFill>
+                    <a:blip r:embed="rId6"/>
+                    <a:stretch>
+                      <a:fillRect/>
+                    </a:stretch>
+                  </pic:blipFill>
+                  <pic:spPr>
+                    <a:xfrm>
+                      <a:off x="0" y="0"/>
+                      <a:ext cx="5612130" cy="3629025"/>
+                    </a:xfrm>
+                    <a:prstGeom prst="rect">
+                      <a:avLst/>
+                    </a:prstGeom>
+                  </pic:spPr>
+                </pic:pic>
+              </a:graphicData>
+            </a:graphic>
+          </wp:inline>
+        </w:drawing>
+      </w:r>
+    </w:p>
+    <w:p/>
+    <w:p>
+      <w:r>
+        <w:drawing>
+          <wp:inline distT="0" distB="0" distL="0" distR="0" wp14:anchorId="467389E9" wp14:editId="06E117EB">
+            <wp:extent cx="5561965" cy="4152900"/>
+            <wp:effectExtent l="0" t="0" r="635" b="0"/>
+            <wp:docPr id="3" name="Imagen 3"/>
+            <wp:cNvGraphicFramePr>
+              <a:graphicFrameLocks xmlns:a="http://schemas.openxmlformats.org/drawingml/2006/main" noChangeAspect="1"/>
+            </wp:cNvGraphicFramePr>
+            <a:graphic xmlns:a="http://schemas.openxmlformats.org/drawingml/2006/main">
+              <a:graphicData uri="http://schemas.openxmlformats.org/drawingml/2006/picture">
+                <pic:pic xmlns:pic="http://schemas.openxmlformats.org/drawingml/2006/picture">
+                  <pic:nvPicPr>
+                    <pic:cNvPr id="1" name=""/>
+                    <pic:cNvPicPr/>
+                  </pic:nvPicPr>
+                  <pic:blipFill>
+                    <a:blip r:embed="rId7"/>
+                    <a:stretch>
+                      <a:fillRect/>
+                    </a:stretch>
+                  </pic:blipFill>
+                  <pic:spPr>
+                    <a:xfrm>
+                      <a:off x="0" y="0"/>
+                      <a:ext cx="5573972" cy="4161865"/>
+                    </a:xfrm>
+                    <a:prstGeom prst="rect">
+                      <a:avLst/>
+                    </a:prstGeom>
+                  </pic:spPr>
+                </pic:pic>
+              </a:graphicData>
+            </a:graphic>
+          </wp:inline>
+        </w:drawing>
+      </w:r>
+    </w:p>
+    <w:p>
+      <w:r>
+        <w:lastRenderedPageBreak/>
+        <w:drawing>
+          <wp:inline distT="0" distB="0" distL="0" distR="0" wp14:anchorId="421CDD65" wp14:editId="61CCF60A">
+            <wp:extent cx="5612130" cy="3321050"/>
+            <wp:effectExtent l="0" t="0" r="7620" b="0"/>
+            <wp:docPr id="4" name="Imagen 4"/>
+            <wp:cNvGraphicFramePr>
+              <a:graphicFrameLocks xmlns:a="http://schemas.openxmlformats.org/drawingml/2006/main" noChangeAspect="1"/>
+            </wp:cNvGraphicFramePr>
+            <a:graphic xmlns:a="http://schemas.openxmlformats.org/drawingml/2006/main">
+              <a:graphicData uri="http://schemas.openxmlformats.org/drawingml/2006/picture">
+                <pic:pic xmlns:pic="http://schemas.openxmlformats.org/drawingml/2006/picture">
+                  <pic:nvPicPr>
+                    <pic:cNvPr id="1" name=""/>
+                    <pic:cNvPicPr/>
+                  </pic:nvPicPr>
+                  <pic:blipFill>
+                    <a:blip r:embed="rId8"/>
+                    <a:stretch>
+                      <a:fillRect/>
+                    </a:stretch>
+                  </pic:blipFill>
+                  <pic:spPr>
+                    <a:xfrm>
+                      <a:off x="0" y="0"/>
+                      <a:ext cx="5612130" cy="3321050"/>
+                    </a:xfrm>
+                    <a:prstGeom prst="rect">
+                      <a:avLst/>
+                    </a:prstGeom>
+                  </pic:spPr>
+                </pic:pic>
+              </a:graphicData>
+            </a:graphic>
+          </wp:inline>
+        </w:drawing>
+      </w:r>
+    </w:p>
+    <w:p>
+      <w:r>
+        <w:drawing>
+          <wp:inline distT="0" distB="0" distL="0" distR="0" wp14:anchorId="2DCDBA85" wp14:editId="487958A8">
+            <wp:extent cx="3658111" cy="3715268"/>
+            <wp:effectExtent l="0" t="0" r="0" b="0"/>
+            <wp:docPr id="6" name="Imagen 6"/>
+            <wp:cNvGraphicFramePr>
+              <a:graphicFrameLocks xmlns:a="http://schemas.openxmlformats.org/drawingml/2006/main" noChangeAspect="1"/>
+            </wp:cNvGraphicFramePr>
+            <a:graphic xmlns:a="http://schemas.openxmlformats.org/drawingml/2006/main">
+              <a:graphicData uri="http://schemas.openxmlformats.org/drawingml/2006/picture">
+                <pic:pic xmlns:pic="http://schemas.openxmlformats.org/drawingml/2006/picture">
+                  <pic:nvPicPr>
+                    <pic:cNvPr id="1" name=""/>
+                    <pic:cNvPicPr/>
+                  </pic:nvPicPr>
+                  <pic:blipFill>
+                    <a:blip r:embed="rId9"/>
+                    <a:stretch>
+                      <a:fillRect/>
+                    </a:stretch>
+                  </pic:blipFill>
+                  <pic:spPr>
+                    <a:xfrm>
+                      <a:off x="0" y="0"/>
+                      <a:ext cx="3658111" cy="3715268"/>
+                    </a:xfrm>
+                    <a:prstGeom prst="rect">
+                      <a:avLst/>
+                    </a:prstGeom>
+                  </pic:spPr>
+                </pic:pic>
+              </a:graphicData>
+            </a:graphic>
+          </wp:inline>
+        </w:drawing>
+      </w:r>
+    </w:p>
     <w:p/>
     <w:sectPr>
       <w:pgSz w:w="12240" w:h="15840"/>
@@ -326,6 +540,7 @@
     <w:lsdException w:name="HTML Sample" w:semiHidden="1" w:unhideWhenUsed="1"/>
     <w:lsdException w:name="HTML Typewriter" w:semiHidden="1" w:unhideWhenUsed="1"/>
     <w:lsdException w:name="HTML Variable" w:semiHidden="1" w:unhideWhenUsed="1"/>
+    <w:lsdException w:name="Normal Table" w:semiHidden="1" w:unhideWhenUsed="1"/>
     <w:lsdException w:name="annotation subject" w:semiHidden="1" w:unhideWhenUsed="1"/>
     <w:lsdException w:name="No List" w:semiHidden="1" w:unhideWhenUsed="1"/>
     <w:lsdException w:name="Outline List 1" w:semiHidden="1" w:unhideWhenUsed="1"/>
@@ -372,8 +587,10 @@
     <w:lsdException w:name="Table Subtle 2" w:semiHidden="1" w:unhideWhenUsed="1"/>
     <w:lsdException w:name="Table Web 1" w:semiHidden="1" w:unhideWhenUsed="1"/>
     <w:lsdException w:name="Table Web 2" w:semiHidden="1" w:unhideWhenUsed="1"/>
+    <w:lsdException w:name="Table Web 3" w:semiHidden="1" w:unhideWhenUsed="1"/>
     <w:lsdException w:name="Balloon Text" w:semiHidden="1" w:unhideWhenUsed="1"/>
     <w:lsdException w:name="Table Grid" w:uiPriority="39"/>
+    <w:lsdException w:name="Table Theme" w:semiHidden="1" w:unhideWhenUsed="1"/>
     <w:lsdException w:name="Placeholder Text" w:semiHidden="1"/>
     <w:lsdException w:name="No Spacing" w:uiPriority="1" w:qFormat="1"/>
     <w:lsdException w:name="Light Shading" w:uiPriority="60"/>
@@ -644,6 +861,29 @@
         <w:insideV w:val="single" w:sz="4" w:space="0" w:color="auto"/>
       </w:tblBorders>
     </w:tblPr>
+  </w:style>
+  <w:style w:type="character" w:styleId="Hipervnculo">
+    <w:name w:val="Hyperlink"/>
+    <w:basedOn w:val="Fuentedeprrafopredeter"/>
+    <w:uiPriority w:val="99"/>
+    <w:unhideWhenUsed/>
+    <w:rsid w:val="003876EA"/>
+    <w:rPr>
+      <w:color w:val="0563C1" w:themeColor="hyperlink"/>
+      <w:u w:val="single"/>
+    </w:rPr>
+  </w:style>
+  <w:style w:type="character" w:styleId="Mencinsinresolver">
+    <w:name w:val="Unresolved Mention"/>
+    <w:basedOn w:val="Fuentedeprrafopredeter"/>
+    <w:uiPriority w:val="99"/>
+    <w:semiHidden/>
+    <w:unhideWhenUsed/>
+    <w:rsid w:val="003876EA"/>
+    <w:rPr>
+      <w:color w:val="605E5C"/>
+      <w:shd w:val="clear" w:color="auto" w:fill="E1DFDD"/>
+    </w:rPr>
   </w:style>
 </w:styles>
 </file>

</xml_diff>